<commit_message>
Add Front page and leterature list, update abstract with aprobation and correct chapters
</commit_message>
<xml_diff>
--- a/Shahan_abstract.docx
+++ b/Shahan_abstract.docx
@@ -564,8 +564,39 @@
       </w:r>
       <w:r>
         <w:rPr>
-          <w:rtl w:val="0"/>
-        </w:rPr>
+          <w:b w:val="1"/>
+          <w:sz w:val="28"/>
+          <w:szCs w:val="28"/>
+          <w:rtl w:val="0"/>
+        </w:rPr>
+        <w:t xml:space="preserve"> </w:t>
+      </w:r>
+      <w:r>
+        <w:rPr>
+          <w:sz w:val="28"/>
+          <w:szCs w:val="28"/>
+          <w:rtl w:val="0"/>
+        </w:rPr>
+        <w:t xml:space="preserve">Результати магістерської роботи, а саме цифровий оптичний спектрометр використовувався для дослідження оптичних властивостей напівпровідників у науковій статті під назвою “Vertically-aligned p-n junction Si solar cells with CdTe/CdS luminescent solar convertors” наукового журналу Thin Solid Films (</w:t>
+      </w:r>
+      <w:hyperlink r:id="rId8">
+        <w:r>
+          <w:rPr>
+            <w:color w:val="007398"/>
+            <w:sz w:val="28"/>
+            <w:szCs w:val="28"/>
+            <w:rtl w:val="0"/>
+          </w:rPr>
+          <w:t xml:space="preserve">https://doi.org/10.1016/j.tsf.2022.139536</w:t>
+        </w:r>
+      </w:hyperlink>
+      <w:r>
+        <w:rPr>
+          <w:sz w:val="28"/>
+          <w:szCs w:val="28"/>
+          <w:rtl w:val="0"/>
+        </w:rPr>
+        <w:t xml:space="preserve">).</w:t>
       </w:r>
     </w:p>
     <w:p>
@@ -1711,7 +1742,7 @@
 
 <file path=customXML/item1.xml><?xml version="1.0" encoding="utf-8"?>
 <go:gDocsCustomXmlDataStorage xmlns:go="http://customooxmlschemas.google.com/" xmlns:r="http://schemas.openxmlformats.org/officeDocument/2006/relationships" uri="GoogleDocsCustomDataVersion1">
-  <go:docsCustomData xmlns:go="http://customooxmlschemas.google.com/" roundtripDataSignature="AMtx7mjfkKplfJnN2EgRjM6yo7Hjd1wsYg==">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</go:docsCustomData>
+  <go:docsCustomData xmlns:go="http://customooxmlschemas.google.com/" roundtripDataSignature="AMtx7mjfkKplfJnN2EgRjM6yo7Hjd1wsYg==">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</go:docsCustomData>
 </go:gDocsCustomXmlDataStorage>
 </file>
 

</xml_diff>